<commit_message>
examples updated for version 17.8
</commit_message>
<xml_diff>
--- a/Examples/Data/Source/Word Templates/In-Table List with Running (Progressive) Total.docx
+++ b/Examples/Data/Source/Word Templates/In-Table List with Running (Progressive) Total.docx
@@ -58,8 +58,10 @@
                     <w:rPr>
                       <w:lang w:val="en-US"/>
                     </w:rPr>
-                    <w:t>Client</w:t>
-                  </w:r>
+                    <w:t>Customer</w:t>
+                  </w:r>
+                  <w:bookmarkStart w:id="0" w:name="_GoBack"/>
+                  <w:bookmarkEnd w:id="0"/>
                 </w:p>
               </w:tc>
               <w:tc>
@@ -133,19 +135,7 @@
                     <w:rPr>
                       <w:lang w:val="en-US"/>
                     </w:rPr>
-                    <w:t xml:space="preserve"> </w:t>
-                  </w:r>
-                  <w:r>
-                    <w:rPr>
-                      <w:lang w:val="en-US"/>
-                    </w:rPr>
-                    <w:t>Customer</w:t>
-                  </w:r>
-                  <w:r>
-                    <w:rPr>
-                      <w:lang w:val="en-US"/>
-                    </w:rPr>
-                    <w:t xml:space="preserve"> </w:t>
+                    <w:t xml:space="preserve"> Customer </w:t>
                   </w:r>
                   <w:r>
                     <w:rPr>
@@ -179,8 +169,6 @@
                     </w:rPr>
                     <w:t xml:space="preserve">&lt;&lt;var [total = total + </w:t>
                   </w:r>
-                  <w:bookmarkStart w:id="0" w:name="_GoBack"/>
-                  <w:bookmarkEnd w:id="0"/>
                   <w:r>
                     <w:rPr>
                       <w:noProof/>
@@ -1019,7 +1007,7 @@
   <a:extraClrSchemeLst/>
   <a:extLst>
     <a:ext uri="{05A4C25C-085E-4340-85A3-A5531E510DB2}">
-      <thm15:themeFamily xmlns="" xmlns:thm15="http://schemas.microsoft.com/office/thememl/2012/main" name="Office Theme" id="{62F939B6-93AF-4DB8-9C6B-D6C7DFDC589F}" vid="{4A3C46E8-61CC-4603-A589-7422A47A8E4A}"/>
+      <thm15:themeFamily xmlns:thm15="http://schemas.microsoft.com/office/thememl/2012/main" xmlns="" name="Office Theme" id="{62F939B6-93AF-4DB8-9C6B-D6C7DFDC589F}" vid="{4A3C46E8-61CC-4603-A589-7422A47A8E4A}"/>
     </a:ext>
   </a:extLst>
 </a:theme>

</xml_diff>